<commit_message>
Creacion del javascript web token, uso de sesiones
</commit_message>
<xml_diff>
--- a/Documentació/TFG - Informe Inicial.docx
+++ b/Documentació/TFG - Informe Inicial.docx
@@ -362,16 +362,14 @@
               <w:lang w:val="ca-ES"/>
             </w:rPr>
           </w:pPr>
-          <w:proofErr w:type="spellStart"/>
           <w:r>
             <w:rPr>
               <w:sz w:val="40"/>
               <w:szCs w:val="40"/>
               <w:lang w:val="ca-ES"/>
             </w:rPr>
-            <w:t>Index</w:t>
+            <w:t>Índex</w:t>
           </w:r>
-          <w:proofErr w:type="spellEnd"/>
         </w:p>
         <w:p>
           <w:pPr>
@@ -414,7 +412,7 @@
             </w:rPr>
             <w:fldChar w:fldCharType="separate"/>
           </w:r>
-          <w:hyperlink w:anchor="_Toc65624316" w:history="1">
+          <w:hyperlink w:anchor="_Toc66629576" w:history="1">
             <w:r>
               <w:rPr>
                 <w:rStyle w:val="Hipervnculo"/>
@@ -457,7 +455,7 @@
                 <w:noProof/>
                 <w:webHidden/>
               </w:rPr>
-              <w:instrText xml:space="preserve"> PAGEREF _Toc65624316 \h </w:instrText>
+              <w:instrText xml:space="preserve"> PAGEREF _Toc66629576 \h </w:instrText>
             </w:r>
             <w:r>
               <w:rPr>
@@ -498,7 +496,7 @@
               <w:lang w:val="es-ES" w:eastAsia="es-ES"/>
             </w:rPr>
           </w:pPr>
-          <w:hyperlink w:anchor="_Toc65624317" w:history="1">
+          <w:hyperlink w:anchor="_Toc66629577" w:history="1">
             <w:r>
               <w:rPr>
                 <w:rStyle w:val="Hipervnculo"/>
@@ -541,7 +539,7 @@
                 <w:noProof/>
                 <w:webHidden/>
               </w:rPr>
-              <w:instrText xml:space="preserve"> PAGEREF _Toc65624317 \h </w:instrText>
+              <w:instrText xml:space="preserve"> PAGEREF _Toc66629577 \h </w:instrText>
             </w:r>
             <w:r>
               <w:rPr>
@@ -582,7 +580,7 @@
               <w:lang w:val="es-ES" w:eastAsia="es-ES"/>
             </w:rPr>
           </w:pPr>
-          <w:hyperlink w:anchor="_Toc65624318" w:history="1">
+          <w:hyperlink w:anchor="_Toc66629578" w:history="1">
             <w:r>
               <w:rPr>
                 <w:rStyle w:val="Hipervnculo"/>
@@ -625,7 +623,7 @@
                 <w:noProof/>
                 <w:webHidden/>
               </w:rPr>
-              <w:instrText xml:space="preserve"> PAGEREF _Toc65624318 \h </w:instrText>
+              <w:instrText xml:space="preserve"> PAGEREF _Toc66629578 \h </w:instrText>
             </w:r>
             <w:r>
               <w:rPr>
@@ -666,7 +664,7 @@
               <w:lang w:val="es-ES" w:eastAsia="es-ES"/>
             </w:rPr>
           </w:pPr>
-          <w:hyperlink w:anchor="_Toc65624319" w:history="1">
+          <w:hyperlink w:anchor="_Toc66629579" w:history="1">
             <w:r>
               <w:rPr>
                 <w:rStyle w:val="Hipervnculo"/>
@@ -709,7 +707,7 @@
                 <w:noProof/>
                 <w:webHidden/>
               </w:rPr>
-              <w:instrText xml:space="preserve"> PAGEREF _Toc65624319 \h </w:instrText>
+              <w:instrText xml:space="preserve"> PAGEREF _Toc66629579 \h </w:instrText>
             </w:r>
             <w:r>
               <w:rPr>
@@ -754,7 +752,7 @@
               <w:lang w:val="es-ES" w:eastAsia="es-ES"/>
             </w:rPr>
           </w:pPr>
-          <w:hyperlink w:anchor="_Toc65624320" w:history="1">
+          <w:hyperlink w:anchor="_Toc66629580" w:history="1">
             <w:r>
               <w:rPr>
                 <w:rStyle w:val="Hipervnculo"/>
@@ -797,7 +795,7 @@
                 <w:noProof/>
                 <w:webHidden/>
               </w:rPr>
-              <w:instrText xml:space="preserve"> PAGEREF _Toc65624320 \h </w:instrText>
+              <w:instrText xml:space="preserve"> PAGEREF _Toc66629580 \h </w:instrText>
             </w:r>
             <w:r>
               <w:rPr>
@@ -842,7 +840,7 @@
               <w:lang w:val="es-ES" w:eastAsia="es-ES"/>
             </w:rPr>
           </w:pPr>
-          <w:hyperlink w:anchor="_Toc65624321" w:history="1">
+          <w:hyperlink w:anchor="_Toc66629581" w:history="1">
             <w:r>
               <w:rPr>
                 <w:rStyle w:val="Hipervnculo"/>
@@ -885,7 +883,7 @@
                 <w:noProof/>
                 <w:webHidden/>
               </w:rPr>
-              <w:instrText xml:space="preserve"> PAGEREF _Toc65624321 \h </w:instrText>
+              <w:instrText xml:space="preserve"> PAGEREF _Toc66629581 \h </w:instrText>
             </w:r>
             <w:r>
               <w:rPr>
@@ -926,7 +924,7 @@
               <w:lang w:val="es-ES" w:eastAsia="es-ES"/>
             </w:rPr>
           </w:pPr>
-          <w:hyperlink w:anchor="_Toc65624322" w:history="1">
+          <w:hyperlink w:anchor="_Toc66629582" w:history="1">
             <w:r>
               <w:rPr>
                 <w:rStyle w:val="Hipervnculo"/>
@@ -948,6 +946,90 @@
                 <w:rStyle w:val="Hipervnculo"/>
                 <w:noProof/>
               </w:rPr>
+              <w:t>Planificació</w:t>
+            </w:r>
+            <w:r>
+              <w:rPr>
+                <w:noProof/>
+                <w:webHidden/>
+              </w:rPr>
+              <w:tab/>
+            </w:r>
+            <w:r>
+              <w:rPr>
+                <w:noProof/>
+                <w:webHidden/>
+              </w:rPr>
+              <w:fldChar w:fldCharType="begin"/>
+            </w:r>
+            <w:r>
+              <w:rPr>
+                <w:noProof/>
+                <w:webHidden/>
+              </w:rPr>
+              <w:instrText xml:space="preserve"> PAGEREF _Toc66629582 \h </w:instrText>
+            </w:r>
+            <w:r>
+              <w:rPr>
+                <w:noProof/>
+                <w:webHidden/>
+              </w:rPr>
+            </w:r>
+            <w:r>
+              <w:rPr>
+                <w:noProof/>
+                <w:webHidden/>
+              </w:rPr>
+              <w:fldChar w:fldCharType="separate"/>
+            </w:r>
+            <w:r>
+              <w:rPr>
+                <w:noProof/>
+                <w:webHidden/>
+              </w:rPr>
+              <w:t>6</w:t>
+            </w:r>
+            <w:r>
+              <w:rPr>
+                <w:noProof/>
+                <w:webHidden/>
+              </w:rPr>
+              <w:fldChar w:fldCharType="end"/>
+            </w:r>
+          </w:hyperlink>
+        </w:p>
+        <w:p>
+          <w:pPr>
+            <w:pStyle w:val="TDC1"/>
+            <w:rPr>
+              <w:rFonts w:asciiTheme="minorHAnsi" w:eastAsiaTheme="minorEastAsia" w:hAnsiTheme="minorHAnsi"/>
+              <w:noProof/>
+              <w:sz w:val="22"/>
+              <w:lang w:val="es-ES" w:eastAsia="es-ES"/>
+            </w:rPr>
+          </w:pPr>
+          <w:hyperlink w:anchor="_Toc66629583" w:history="1">
+            <w:r>
+              <w:rPr>
+                <w:rStyle w:val="Hipervnculo"/>
+                <w:noProof/>
+              </w:rPr>
+              <w:t>6.</w:t>
+            </w:r>
+            <w:r>
+              <w:rPr>
+                <w:rFonts w:asciiTheme="minorHAnsi" w:eastAsiaTheme="minorEastAsia" w:hAnsiTheme="minorHAnsi"/>
+                <w:noProof/>
+                <w:sz w:val="22"/>
+                <w:lang w:val="es-ES" w:eastAsia="es-ES"/>
+              </w:rPr>
+              <w:tab/>
+            </w:r>
+            <w:r>
+              <w:rPr>
+                <w:rStyle w:val="Hipervnculo"/>
+                <w:noProof/>
+              </w:rPr>
               <w:t>Metodologia i Eines</w:t>
             </w:r>
             <w:r>
@@ -969,7 +1051,7 @@
                 <w:noProof/>
                 <w:webHidden/>
               </w:rPr>
-              <w:instrText xml:space="preserve"> PAGEREF _Toc65624322 \h </w:instrText>
+              <w:instrText xml:space="preserve"> PAGEREF _Toc66629583 \h </w:instrText>
             </w:r>
             <w:r>
               <w:rPr>
@@ -989,7 +1071,7 @@
                 <w:noProof/>
                 <w:webHidden/>
               </w:rPr>
-              <w:t>6</w:t>
+              <w:t>8</w:t>
             </w:r>
             <w:r>
               <w:rPr>
@@ -1014,7 +1096,7 @@
               <w:lang w:val="es-ES" w:eastAsia="es-ES"/>
             </w:rPr>
           </w:pPr>
-          <w:hyperlink w:anchor="_Toc65624323" w:history="1">
+          <w:hyperlink w:anchor="_Toc66629584" w:history="1">
             <w:r>
               <w:rPr>
                 <w:rStyle w:val="Hipervnculo"/>
@@ -1057,7 +1139,7 @@
                 <w:noProof/>
                 <w:webHidden/>
               </w:rPr>
-              <w:instrText xml:space="preserve"> PAGEREF _Toc65624323 \h </w:instrText>
+              <w:instrText xml:space="preserve"> PAGEREF _Toc66629584 \h </w:instrText>
             </w:r>
             <w:r>
               <w:rPr>
@@ -1077,7 +1159,7 @@
                 <w:noProof/>
                 <w:webHidden/>
               </w:rPr>
-              <w:t>6</w:t>
+              <w:t>8</w:t>
             </w:r>
             <w:r>
               <w:rPr>
@@ -1102,7 +1184,7 @@
               <w:lang w:val="es-ES" w:eastAsia="es-ES"/>
             </w:rPr>
           </w:pPr>
-          <w:hyperlink w:anchor="_Toc65624324" w:history="1">
+          <w:hyperlink w:anchor="_Toc66629585" w:history="1">
             <w:r>
               <w:rPr>
                 <w:rStyle w:val="Hipervnculo"/>
@@ -1145,7 +1227,7 @@
                 <w:noProof/>
                 <w:webHidden/>
               </w:rPr>
-              <w:instrText xml:space="preserve"> PAGEREF _Toc65624324 \h </w:instrText>
+              <w:instrText xml:space="preserve"> PAGEREF _Toc66629585 \h </w:instrText>
             </w:r>
             <w:r>
               <w:rPr>
@@ -1165,7 +1247,7 @@
                 <w:noProof/>
                 <w:webHidden/>
               </w:rPr>
-              <w:t>6</w:t>
+              <w:t>8</w:t>
             </w:r>
             <w:r>
               <w:rPr>
@@ -1186,13 +1268,13 @@
               <w:lang w:val="es-ES" w:eastAsia="es-ES"/>
             </w:rPr>
           </w:pPr>
-          <w:hyperlink w:anchor="_Toc65624325" w:history="1">
+          <w:hyperlink w:anchor="_Toc66629586" w:history="1">
             <w:r>
               <w:rPr>
                 <w:rStyle w:val="Hipervnculo"/>
                 <w:noProof/>
               </w:rPr>
-              <w:t>6.</w:t>
+              <w:t>7.</w:t>
             </w:r>
             <w:r>
               <w:rPr>
@@ -1229,7 +1311,7 @@
                 <w:noProof/>
                 <w:webHidden/>
               </w:rPr>
-              <w:instrText xml:space="preserve"> PAGEREF _Toc65624325 \h </w:instrText>
+              <w:instrText xml:space="preserve"> PAGEREF _Toc66629586 \h </w:instrText>
             </w:r>
             <w:r>
               <w:rPr>
@@ -1249,7 +1331,7 @@
                 <w:noProof/>
                 <w:webHidden/>
               </w:rPr>
-              <w:t>7</w:t>
+              <w:t>9</w:t>
             </w:r>
             <w:r>
               <w:rPr>
@@ -1274,7 +1356,7 @@
               <w:lang w:val="es-ES" w:eastAsia="es-ES"/>
             </w:rPr>
           </w:pPr>
-          <w:hyperlink w:anchor="_Toc65624326" w:history="1">
+          <w:hyperlink w:anchor="_Toc66629587" w:history="1">
             <w:r>
               <w:rPr>
                 <w:rStyle w:val="Hipervnculo"/>
@@ -1317,7 +1399,7 @@
                 <w:noProof/>
                 <w:webHidden/>
               </w:rPr>
-              <w:instrText xml:space="preserve"> PAGEREF _Toc65624326 \h </w:instrText>
+              <w:instrText xml:space="preserve"> PAGEREF _Toc66629587 \h </w:instrText>
             </w:r>
             <w:r>
               <w:rPr>
@@ -1337,7 +1419,7 @@
                 <w:noProof/>
                 <w:webHidden/>
               </w:rPr>
-              <w:t>7</w:t>
+              <w:t>9</w:t>
             </w:r>
             <w:r>
               <w:rPr>
@@ -1362,7 +1444,7 @@
               <w:lang w:val="es-ES" w:eastAsia="es-ES"/>
             </w:rPr>
           </w:pPr>
-          <w:hyperlink w:anchor="_Toc65624327" w:history="1">
+          <w:hyperlink w:anchor="_Toc66629588" w:history="1">
             <w:r>
               <w:rPr>
                 <w:rStyle w:val="Hipervnculo"/>
@@ -1405,7 +1487,7 @@
                 <w:noProof/>
                 <w:webHidden/>
               </w:rPr>
-              <w:instrText xml:space="preserve"> PAGEREF _Toc65624327 \h </w:instrText>
+              <w:instrText xml:space="preserve"> PAGEREF _Toc66629588 \h </w:instrText>
             </w:r>
             <w:r>
               <w:rPr>
@@ -1425,7 +1507,7 @@
                 <w:noProof/>
                 <w:webHidden/>
               </w:rPr>
-              <w:t>8</w:t>
+              <w:t>10</w:t>
             </w:r>
             <w:r>
               <w:rPr>
@@ -1450,7 +1532,7 @@
               <w:lang w:val="es-ES" w:eastAsia="es-ES"/>
             </w:rPr>
           </w:pPr>
-          <w:hyperlink w:anchor="_Toc65624328" w:history="1">
+          <w:hyperlink w:anchor="_Toc66629589" w:history="1">
             <w:r>
               <w:rPr>
                 <w:rStyle w:val="Hipervnculo"/>
@@ -1493,7 +1575,7 @@
                 <w:noProof/>
                 <w:webHidden/>
               </w:rPr>
-              <w:instrText xml:space="preserve"> PAGEREF _Toc65624328 \h </w:instrText>
+              <w:instrText xml:space="preserve"> PAGEREF _Toc66629589 \h </w:instrText>
             </w:r>
             <w:r>
               <w:rPr>
@@ -1513,7 +1595,7 @@
                 <w:noProof/>
                 <w:webHidden/>
               </w:rPr>
-              <w:t>8</w:t>
+              <w:t>10</w:t>
             </w:r>
             <w:r>
               <w:rPr>
@@ -1534,13 +1616,13 @@
               <w:lang w:val="es-ES" w:eastAsia="es-ES"/>
             </w:rPr>
           </w:pPr>
-          <w:hyperlink w:anchor="_Toc65624329" w:history="1">
+          <w:hyperlink w:anchor="_Toc66629590" w:history="1">
             <w:r>
               <w:rPr>
                 <w:rStyle w:val="Hipervnculo"/>
                 <w:noProof/>
               </w:rPr>
-              <w:t>7.</w:t>
+              <w:t>8.</w:t>
             </w:r>
             <w:r>
               <w:rPr>
@@ -1577,7 +1659,7 @@
                 <w:noProof/>
                 <w:webHidden/>
               </w:rPr>
-              <w:instrText xml:space="preserve"> PAGEREF _Toc65624329 \h </w:instrText>
+              <w:instrText xml:space="preserve"> PAGEREF _Toc66629590 \h </w:instrText>
             </w:r>
             <w:r>
               <w:rPr>
@@ -1597,7 +1679,7 @@
                 <w:noProof/>
                 <w:webHidden/>
               </w:rPr>
-              <w:t>9</w:t>
+              <w:t>11</w:t>
             </w:r>
             <w:r>
               <w:rPr>
@@ -1610,6 +1692,9 @@
         </w:p>
         <w:p>
           <w:pPr>
+            <w:tabs>
+              <w:tab w:val="left" w:pos="2964"/>
+            </w:tabs>
             <w:rPr>
               <w:rFonts w:ascii="Calibri" w:hAnsi="Calibri" w:cs="Calibri"/>
               <w:b/>
@@ -1626,6 +1711,16 @@
             </w:rPr>
             <w:fldChar w:fldCharType="end"/>
           </w:r>
+          <w:r>
+            <w:rPr>
+              <w:rFonts w:ascii="Calibri" w:hAnsi="Calibri" w:cs="Calibri"/>
+              <w:b/>
+              <w:bCs/>
+              <w:sz w:val="32"/>
+              <w:szCs w:val="28"/>
+            </w:rPr>
+            <w:tab/>
+          </w:r>
         </w:p>
       </w:sdtContent>
     </w:sdt>
@@ -1649,7 +1744,7 @@
           <w:lang w:val="ca-ES"/>
         </w:rPr>
       </w:pPr>
-      <w:bookmarkStart w:id="1" w:name="_Toc65624316"/>
+      <w:bookmarkStart w:id="1" w:name="_Toc66629576"/>
       <w:r>
         <w:rPr>
           <w:lang w:val="ca-ES"/>
@@ -1684,7 +1779,80 @@
           <w:rFonts w:ascii="Calibri" w:hAnsi="Calibri" w:cs="Calibri"/>
           <w:sz w:val="22"/>
         </w:rPr>
-        <w:t>Actualment estem vivint l'era de la comunicació, i en aquests temps ens és estrany no trobar una aplicació per gairebé qualsevol cosa. No obstant trobem que per a problemes quotidians, no existeix l'aplicació que voldríem que existeixi. Per aquest motiu si ets pare o mare, potser t'has trobat el problema de què l'escola dels teus fills no t'ho posa fàcil per comprar tiquets menjador, i voldries que una aplicació t'ho ressolés fàcilment, sense haver d'estar trucant, fent ingressos a comptes bancaris, o fent-te tu la gestió dels tiquets que et queden.</w:t>
+        <w:t xml:space="preserve">Actualment estem vivint l'era de la comunicació, i en aquests temps ens és estrany no trobar una aplicació per gairebé qualsevol cosa. No obstant trobem que per a problemes quotidians, no existeix l'aplicació que voldríem que existeixi. </w:t>
+      </w:r>
+      <w:r>
+        <w:rPr>
+          <w:rFonts w:ascii="Calibri" w:hAnsi="Calibri" w:cs="Calibri"/>
+          <w:sz w:val="22"/>
+        </w:rPr>
+        <w:t>S</w:t>
+      </w:r>
+      <w:r>
+        <w:rPr>
+          <w:rFonts w:ascii="Calibri" w:hAnsi="Calibri" w:cs="Calibri"/>
+          <w:sz w:val="22"/>
+        </w:rPr>
+        <w:t>i ets pare o mare, potser t'has trobat el problema de què l'escola dels teus fills no t'ho posa fàcil per comprar tiquets menjador, i voldries que una aplicació t'ho ressolés fàcilment, sense haver d'estar trucant, fent ingressos a comptes bancaris, o fent-te tu la gestió dels tiquets que et queden.</w:t>
+      </w:r>
+    </w:p>
+    <w:p>
+      <w:pPr>
+        <w:spacing w:line="276" w:lineRule="auto"/>
+        <w:jc w:val="both"/>
+        <w:rPr>
+          <w:rFonts w:ascii="Calibri" w:hAnsi="Calibri" w:cs="Calibri"/>
+          <w:sz w:val="22"/>
+        </w:rPr>
+      </w:pPr>
+      <w:r>
+        <w:rPr>
+          <w:rFonts w:ascii="Calibri" w:hAnsi="Calibri" w:cs="Calibri"/>
+          <w:sz w:val="22"/>
+        </w:rPr>
+        <w:t xml:space="preserve">Normalment les escoles no disposen d’aplicacions per la gestió dels tiquets menjador, i els pares i mares </w:t>
+      </w:r>
+      <w:r>
+        <w:rPr>
+          <w:rFonts w:ascii="Calibri" w:hAnsi="Calibri" w:cs="Calibri"/>
+          <w:sz w:val="22"/>
+        </w:rPr>
+        <w:t>es troben amb la molèstia de gestionar</w:t>
+      </w:r>
+      <w:r>
+        <w:rPr>
+          <w:rFonts w:ascii="Calibri" w:hAnsi="Calibri" w:cs="Calibri"/>
+          <w:sz w:val="22"/>
+        </w:rPr>
+        <w:t xml:space="preserve"> l’estada al menjador dels infants des de diferents plataformes com el l’ús del telèfon per concretar el dia que es quedarà al menjador, aplicació del banc per realitzar les transferències i </w:t>
+      </w:r>
+      <w:r>
+        <w:rPr>
+          <w:rFonts w:ascii="Calibri" w:hAnsi="Calibri" w:cs="Calibri"/>
+          <w:sz w:val="22"/>
+        </w:rPr>
+        <w:t>l’Excel</w:t>
+      </w:r>
+      <w:r>
+        <w:rPr>
+          <w:rFonts w:ascii="Calibri" w:hAnsi="Calibri" w:cs="Calibri"/>
+          <w:sz w:val="22"/>
+        </w:rPr>
+        <w:t xml:space="preserve"> per controlar els </w:t>
+      </w:r>
+      <w:r>
+        <w:rPr>
+          <w:rFonts w:ascii="Calibri" w:hAnsi="Calibri" w:cs="Calibri"/>
+          <w:sz w:val="22"/>
+        </w:rPr>
+        <w:t xml:space="preserve">tiquets que els queden. </w:t>
+      </w:r>
+      <w:r>
+        <w:rPr>
+          <w:rFonts w:ascii="Calibri" w:hAnsi="Calibri" w:cs="Calibri"/>
+          <w:sz w:val="22"/>
+        </w:rPr>
+        <w:t xml:space="preserve">Aquest procés pot ser molest i molt lent, amb equivocacions per part del pare o mare, o de la gestió de l’escola a l’hora de tramitar els tiquets o els dies que es queden al menjador. </w:t>
       </w:r>
     </w:p>
     <w:p>
@@ -1709,7 +1877,7 @@
       <w:r>
         <w:t xml:space="preserve"> </w:t>
       </w:r>
-      <w:bookmarkStart w:id="2" w:name="_Toc65624317"/>
+      <w:bookmarkStart w:id="2" w:name="_Toc66629577"/>
       <w:r>
         <w:rPr>
           <w:lang w:val="ca-ES"/>
@@ -1743,7 +1911,35 @@
           <w:rFonts w:ascii="Calibri" w:hAnsi="Calibri" w:cs="Calibri"/>
           <w:sz w:val="22"/>
         </w:rPr>
-        <w:t xml:space="preserve">En vers a aquest problema, vull crear una aplicació web per la gestió dels tiquets menjador d'una escola, on el pare o mare pugui pagar i controlar els dies que els seus fills es queden al menjador d'una manera fàcil e intuïtiva. Els usuaris podran entrar des de qualsevol lloc connectant-se a l'URL corresponent. L'escola o </w:t>
+        <w:t xml:space="preserve">En vers a aquest problema, </w:t>
+      </w:r>
+      <w:r>
+        <w:rPr>
+          <w:rFonts w:ascii="Calibri" w:hAnsi="Calibri" w:cs="Calibri"/>
+          <w:sz w:val="22"/>
+        </w:rPr>
+        <w:t xml:space="preserve">ens plantegem </w:t>
+      </w:r>
+      <w:r>
+        <w:rPr>
+          <w:rFonts w:ascii="Calibri" w:hAnsi="Calibri" w:cs="Calibri"/>
+          <w:sz w:val="22"/>
+        </w:rPr>
+        <w:t>crear un</w:t>
+      </w:r>
+      <w:r>
+        <w:rPr>
+          <w:rFonts w:ascii="Calibri" w:hAnsi="Calibri" w:cs="Calibri"/>
+          <w:sz w:val="22"/>
+        </w:rPr>
+        <w:t>a solució en forma d’</w:t>
+      </w:r>
+      <w:r>
+        <w:rPr>
+          <w:rFonts w:ascii="Calibri" w:hAnsi="Calibri" w:cs="Calibri"/>
+          <w:sz w:val="22"/>
+        </w:rPr>
+        <w:t xml:space="preserve">aplicació web per la gestió dels tiquets menjador d'una escola, on el pare o mare pugui pagar i controlar els dies que els seus fills es queden al menjador d'una manera fàcil e intuïtiva. Els usuaris podran entrar des de qualsevol lloc connectant-se a l'URL corresponent. L'escola o </w:t>
       </w:r>
       <w:r>
         <w:rPr>
@@ -1788,7 +1984,14 @@
           <w:rFonts w:ascii="Calibri" w:hAnsi="Calibri" w:cs="Calibri"/>
           <w:sz w:val="22"/>
         </w:rPr>
-        <w:t>Durant el transcurs d'aquest projecte, desenvoluparem les principals funcionalitats de l'aplicació per poder-la utilitzar en un entorn real.</w:t>
+        <w:t>Durant el transcurs d'aquest projecte, desenvoluparem les principals funcionalitats de l'aplicació per poder-la utilitzar en un entorn real</w:t>
+      </w:r>
+      <w:r>
+        <w:rPr>
+          <w:rFonts w:ascii="Calibri" w:hAnsi="Calibri" w:cs="Calibri"/>
+          <w:sz w:val="22"/>
+        </w:rPr>
+        <w:t>.</w:t>
       </w:r>
     </w:p>
     <w:p>
@@ -1813,7 +2016,7 @@
           <w:lang w:val="ca-ES"/>
         </w:rPr>
       </w:pPr>
-      <w:bookmarkStart w:id="3" w:name="_Toc65624318"/>
+      <w:bookmarkStart w:id="3" w:name="_Toc66629578"/>
       <w:r>
         <w:rPr>
           <w:lang w:val="ca-ES"/>
@@ -1908,7 +2111,16 @@
           <w:sz w:val="22"/>
           <w:szCs w:val="20"/>
         </w:rPr>
-        <w:t xml:space="preserve"> es una aplicació bastant complerta la qual té moltes funcionalitats, encara que no l’he pogut utilitzar i no tinc la certesa de que funciona correctament</w:t>
+        <w:t xml:space="preserve"> es una aplicació bastant </w:t>
+      </w:r>
+      <w:r>
+        <w:rPr>
+          <w:rFonts w:ascii="Calibri" w:hAnsi="Calibri" w:cs="Calibri"/>
+          <w:sz w:val="22"/>
+          <w:szCs w:val="20"/>
+        </w:rPr>
+        <w:lastRenderedPageBreak/>
+        <w:t>complerta la qual té moltes funcionalitats, encara que no l’he pogut utilitzar i no tinc la certesa de que funciona correctament</w:t>
       </w:r>
       <w:r>
         <w:rPr>
@@ -1979,16 +2191,7 @@
           <w:sz w:val="22"/>
           <w:szCs w:val="20"/>
         </w:rPr>
-        <w:t xml:space="preserve"> Colectiva, però en aquest cas al contrari de l'altra aplicació, és especialment per als menjadors on treballa aquesta empresa, ja que és una empresa de gestió i càtering de </w:t>
-      </w:r>
-      <w:r>
-        <w:rPr>
-          <w:rFonts w:ascii="Calibri" w:hAnsi="Calibri" w:cs="Calibri"/>
-          <w:sz w:val="22"/>
-          <w:szCs w:val="20"/>
-        </w:rPr>
-        <w:lastRenderedPageBreak/>
-        <w:t>menjadors escolars. Això suposa un inconvenient per als col·legis que ja tinguin una empresa de restauració contractada i vulguin utilitzar aquests tipus d'aplicacions.</w:t>
+        <w:t xml:space="preserve"> Colectiva, però en aquest cas al contrari de l'altra aplicació, és especialment per als menjadors on treballa aquesta empresa, ja que és una empresa de gestió i càtering de menjadors escolars. Això suposa un inconvenient per als col·legis que ja tinguin una empresa de restauració contractada i vulguin utilitzar aquests tipus d'aplicacions.</w:t>
       </w:r>
     </w:p>
     <w:p>
@@ -2124,7 +2327,7 @@
           <w:lang w:val="ca-ES"/>
         </w:rPr>
       </w:pPr>
-      <w:bookmarkStart w:id="4" w:name="_Toc65624319"/>
+      <w:bookmarkStart w:id="4" w:name="_Toc66629579"/>
       <w:r>
         <w:rPr>
           <w:lang w:val="ca-ES"/>
@@ -2171,6 +2374,8 @@
       <w:r>
         <w:rPr>
           <w:rFonts w:ascii="Calibri" w:hAnsi="Calibri" w:cs="Calibri"/>
+          <w:sz w:val="22"/>
+          <w:szCs w:val="20"/>
         </w:rPr>
         <w:t xml:space="preserve">requeriments </w:t>
       </w:r>
@@ -2337,7 +2542,7 @@
         </w:numPr>
         <w:spacing w:line="276" w:lineRule="auto"/>
       </w:pPr>
-      <w:bookmarkStart w:id="5" w:name="_Toc65624320"/>
+      <w:bookmarkStart w:id="5" w:name="_Toc66629580"/>
       <w:r>
         <w:t>Requeriments</w:t>
       </w:r>
@@ -2581,6 +2786,7 @@
           <w:sz w:val="22"/>
           <w:szCs w:val="20"/>
         </w:rPr>
+        <w:lastRenderedPageBreak/>
         <w:t>S’han de poder cancel·lar els dies que tens seleccionats, en un termini definit.</w:t>
       </w:r>
     </w:p>
@@ -2728,7 +2934,6 @@
           <w:sz w:val="22"/>
           <w:szCs w:val="20"/>
         </w:rPr>
-        <w:lastRenderedPageBreak/>
         <w:t>Els administradors han de poder veure els infants apuntats al menjador agrupats per cursos.</w:t>
       </w:r>
     </w:p>
@@ -2938,7 +3143,7 @@
         </w:numPr>
         <w:spacing w:line="276" w:lineRule="auto"/>
       </w:pPr>
-      <w:bookmarkStart w:id="6" w:name="_Toc65624321"/>
+      <w:bookmarkStart w:id="6" w:name="_Toc66629581"/>
       <w:r>
         <w:t>Requeriments</w:t>
       </w:r>
@@ -3399,66 +3604,276 @@
     </w:p>
     <w:p>
       <w:pPr>
-        <w:pStyle w:val="Prrafodelista"/>
-        <w:spacing w:line="276" w:lineRule="auto"/>
-        <w:rPr>
-          <w:sz w:val="22"/>
-          <w:szCs w:val="20"/>
-        </w:rPr>
-      </w:pPr>
-    </w:p>
-    <w:p>
-      <w:pPr>
-        <w:pStyle w:val="Prrafodelista"/>
-        <w:spacing w:line="276" w:lineRule="auto"/>
-        <w:rPr>
-          <w:sz w:val="22"/>
-          <w:szCs w:val="20"/>
-        </w:rPr>
-      </w:pPr>
-    </w:p>
-    <w:p>
-      <w:pPr>
-        <w:pStyle w:val="Prrafodelista"/>
-        <w:spacing w:line="276" w:lineRule="auto"/>
-        <w:rPr>
-          <w:sz w:val="22"/>
-          <w:szCs w:val="20"/>
-        </w:rPr>
-      </w:pPr>
-    </w:p>
-    <w:p>
-      <w:pPr>
-        <w:pStyle w:val="Prrafodelista"/>
-        <w:spacing w:line="276" w:lineRule="auto"/>
-        <w:rPr>
-          <w:sz w:val="22"/>
-          <w:szCs w:val="20"/>
-        </w:rPr>
-      </w:pPr>
-    </w:p>
-    <w:p>
-      <w:pPr>
-        <w:spacing w:line="276" w:lineRule="auto"/>
-        <w:rPr>
-          <w:sz w:val="22"/>
-          <w:szCs w:val="20"/>
-        </w:rPr>
-      </w:pPr>
-    </w:p>
-    <w:p>
-      <w:pPr>
         <w:pStyle w:val="Titulopersonalizado"/>
         <w:numPr>
           <w:ilvl w:val="0"/>
           <w:numId w:val="7"/>
         </w:numPr>
-        <w:spacing w:line="276" w:lineRule="auto"/>
         <w:rPr>
           <w:lang w:val="ca-ES"/>
         </w:rPr>
       </w:pPr>
-      <w:bookmarkStart w:id="7" w:name="_Toc65624322"/>
+      <w:bookmarkStart w:id="7" w:name="_Toc66629582"/>
+      <w:r>
+        <w:rPr>
+          <w:lang w:val="ca-ES"/>
+        </w:rPr>
+        <w:lastRenderedPageBreak/>
+        <w:t>Planificació</w:t>
+      </w:r>
+      <w:bookmarkEnd w:id="7"/>
+    </w:p>
+    <w:p>
+      <w:pPr>
+        <w:rPr>
+          <w:rFonts w:ascii="Calibri" w:hAnsi="Calibri" w:cs="Calibri"/>
+          <w:sz w:val="22"/>
+          <w:szCs w:val="20"/>
+        </w:rPr>
+      </w:pPr>
+    </w:p>
+    <w:p>
+      <w:pPr>
+        <w:rPr>
+          <w:rFonts w:ascii="Calibri" w:hAnsi="Calibri" w:cs="Calibri"/>
+          <w:sz w:val="22"/>
+          <w:szCs w:val="20"/>
+        </w:rPr>
+      </w:pPr>
+      <w:r>
+        <w:rPr>
+          <w:rFonts w:ascii="Calibri" w:hAnsi="Calibri" w:cs="Calibri"/>
+          <w:sz w:val="22"/>
+          <w:szCs w:val="20"/>
+        </w:rPr>
+        <w:t xml:space="preserve">En aquest diagrama he definit el transcurs del projecte que portaré a terme durant tot el desenvolupament del TFG. Principalment els primers dies he estat </w:t>
+      </w:r>
+      <w:r>
+        <w:rPr>
+          <w:rFonts w:ascii="Calibri" w:hAnsi="Calibri" w:cs="Calibri"/>
+          <w:sz w:val="22"/>
+          <w:szCs w:val="20"/>
+        </w:rPr>
+        <w:t>estudiant</w:t>
+      </w:r>
+      <w:r>
+        <w:rPr>
+          <w:rFonts w:ascii="Calibri" w:hAnsi="Calibri" w:cs="Calibri"/>
+          <w:sz w:val="22"/>
+          <w:szCs w:val="20"/>
+        </w:rPr>
+        <w:t xml:space="preserve"> les tecnologies que utilitzaré,</w:t>
+      </w:r>
+      <w:r>
+        <w:rPr>
+          <w:rFonts w:ascii="Calibri" w:hAnsi="Calibri" w:cs="Calibri"/>
+          <w:sz w:val="22"/>
+          <w:szCs w:val="20"/>
+        </w:rPr>
+        <w:t xml:space="preserve"> a més he pensat com crear i </w:t>
+      </w:r>
+      <w:r>
+        <w:rPr>
+          <w:rFonts w:ascii="Calibri" w:hAnsi="Calibri" w:cs="Calibri"/>
+          <w:sz w:val="22"/>
+          <w:szCs w:val="20"/>
+        </w:rPr>
+        <w:t xml:space="preserve">desenvolupar la base de dades que vull </w:t>
+      </w:r>
+      <w:r>
+        <w:rPr>
+          <w:rFonts w:ascii="Calibri" w:hAnsi="Calibri" w:cs="Calibri"/>
+          <w:sz w:val="22"/>
+          <w:szCs w:val="20"/>
+        </w:rPr>
+        <w:t>tenir</w:t>
+      </w:r>
+      <w:r>
+        <w:rPr>
+          <w:rFonts w:ascii="Calibri" w:hAnsi="Calibri" w:cs="Calibri"/>
+          <w:sz w:val="22"/>
+          <w:szCs w:val="20"/>
+        </w:rPr>
+        <w:t xml:space="preserve"> per a que funcioni l’aplicació web.</w:t>
+      </w:r>
+    </w:p>
+    <w:p>
+      <w:pPr>
+        <w:rPr>
+          <w:rFonts w:ascii="Calibri" w:hAnsi="Calibri" w:cs="Calibri"/>
+          <w:sz w:val="22"/>
+          <w:szCs w:val="20"/>
+        </w:rPr>
+      </w:pPr>
+      <w:r>
+        <w:rPr>
+          <w:rFonts w:ascii="Calibri" w:hAnsi="Calibri" w:cs="Calibri"/>
+          <w:sz w:val="22"/>
+          <w:szCs w:val="20"/>
+        </w:rPr>
+        <w:t xml:space="preserve">El pes del treball està en realitzar l’aplicació amb </w:t>
+      </w:r>
+      <w:proofErr w:type="spellStart"/>
+      <w:r>
+        <w:rPr>
+          <w:rFonts w:ascii="Calibri" w:hAnsi="Calibri" w:cs="Calibri"/>
+          <w:sz w:val="22"/>
+          <w:szCs w:val="20"/>
+        </w:rPr>
+        <w:t>reactjs</w:t>
+      </w:r>
+      <w:proofErr w:type="spellEnd"/>
+      <w:r>
+        <w:rPr>
+          <w:rFonts w:ascii="Calibri" w:hAnsi="Calibri" w:cs="Calibri"/>
+          <w:sz w:val="22"/>
+          <w:szCs w:val="20"/>
+        </w:rPr>
+        <w:t xml:space="preserve">, encara que </w:t>
+      </w:r>
+      <w:r>
+        <w:rPr>
+          <w:rFonts w:ascii="Calibri" w:hAnsi="Calibri" w:cs="Calibri"/>
+          <w:sz w:val="22"/>
+          <w:szCs w:val="20"/>
+        </w:rPr>
+        <w:t>s’haurà</w:t>
+      </w:r>
+      <w:r>
+        <w:rPr>
+          <w:rFonts w:ascii="Calibri" w:hAnsi="Calibri" w:cs="Calibri"/>
+          <w:sz w:val="22"/>
+          <w:szCs w:val="20"/>
+        </w:rPr>
+        <w:t xml:space="preserve"> d’anar fent la documentació del projecte conjuntament.</w:t>
+      </w:r>
+    </w:p>
+    <w:p>
+      <w:pPr>
+        <w:rPr>
+          <w:rFonts w:ascii="Calibri" w:hAnsi="Calibri" w:cs="Calibri"/>
+          <w:sz w:val="22"/>
+          <w:szCs w:val="20"/>
+        </w:rPr>
+      </w:pPr>
+      <w:r>
+        <w:rPr>
+          <w:rFonts w:ascii="Calibri" w:hAnsi="Calibri" w:cs="Calibri"/>
+          <w:sz w:val="22"/>
+          <w:szCs w:val="20"/>
+        </w:rPr>
+        <w:t xml:space="preserve">Aquest diagrama ens servirà per saber si estem seguint correctament </w:t>
+      </w:r>
+      <w:r>
+        <w:rPr>
+          <w:rFonts w:ascii="Calibri" w:hAnsi="Calibri" w:cs="Calibri"/>
+          <w:sz w:val="22"/>
+          <w:szCs w:val="20"/>
+        </w:rPr>
+        <w:t xml:space="preserve">les dates estimades que hem definit durant </w:t>
+      </w:r>
+      <w:r>
+        <w:rPr>
+          <w:rFonts w:ascii="Calibri" w:hAnsi="Calibri" w:cs="Calibri"/>
+          <w:sz w:val="22"/>
+          <w:szCs w:val="20"/>
+        </w:rPr>
+        <w:t xml:space="preserve">el desenvolupament </w:t>
+      </w:r>
+      <w:r>
+        <w:rPr>
+          <w:rFonts w:ascii="Calibri" w:hAnsi="Calibri" w:cs="Calibri"/>
+          <w:sz w:val="22"/>
+          <w:szCs w:val="20"/>
+        </w:rPr>
+        <w:t>del TFG</w:t>
+      </w:r>
+      <w:r>
+        <w:rPr>
+          <w:rFonts w:ascii="Calibri" w:hAnsi="Calibri" w:cs="Calibri"/>
+          <w:sz w:val="22"/>
+          <w:szCs w:val="20"/>
+        </w:rPr>
+        <w:t>.</w:t>
+      </w:r>
+      <w:r>
+        <w:rPr>
+          <w:rFonts w:ascii="Calibri" w:hAnsi="Calibri" w:cs="Calibri"/>
+          <w:sz w:val="22"/>
+          <w:szCs w:val="20"/>
+        </w:rPr>
+        <w:t xml:space="preserve"> </w:t>
+      </w:r>
+    </w:p>
+    <w:p>
+      <w:r>
+        <w:rPr>
+          <w:noProof/>
+        </w:rPr>
+        <w:lastRenderedPageBreak/>
+        <w:drawing>
+          <wp:inline distT="0" distB="0" distL="0" distR="0" wp14:anchorId="16469622" wp14:editId="738CF6B2">
+            <wp:extent cx="8719109" cy="5366837"/>
+            <wp:effectExtent l="0" t="318" r="6033" b="6032"/>
+            <wp:docPr id="8" name="Imagen 8"/>
+            <wp:cNvGraphicFramePr>
+              <a:graphicFrameLocks xmlns:a="http://schemas.openxmlformats.org/drawingml/2006/main" noChangeAspect="1"/>
+            </wp:cNvGraphicFramePr>
+            <a:graphic xmlns:a="http://schemas.openxmlformats.org/drawingml/2006/main">
+              <a:graphicData uri="http://schemas.openxmlformats.org/drawingml/2006/picture">
+                <pic:pic xmlns:pic="http://schemas.openxmlformats.org/drawingml/2006/picture">
+                  <pic:nvPicPr>
+                    <pic:cNvPr id="0" name="Picture 3"/>
+                    <pic:cNvPicPr>
+                      <a:picLocks noChangeAspect="1" noChangeArrowheads="1"/>
+                    </pic:cNvPicPr>
+                  </pic:nvPicPr>
+                  <pic:blipFill>
+                    <a:blip r:embed="rId10">
+                      <a:extLst>
+                        <a:ext uri="{28A0092B-C50C-407E-A947-70E740481C1C}">
+                          <a14:useLocalDpi xmlns:a14="http://schemas.microsoft.com/office/drawing/2010/main" val="0"/>
+                        </a:ext>
+                      </a:extLst>
+                    </a:blip>
+                    <a:srcRect/>
+                    <a:stretch>
+                      <a:fillRect/>
+                    </a:stretch>
+                  </pic:blipFill>
+                  <pic:spPr bwMode="auto">
+                    <a:xfrm rot="5400000">
+                      <a:off x="0" y="0"/>
+                      <a:ext cx="8754462" cy="5388598"/>
+                    </a:xfrm>
+                    <a:prstGeom prst="rect">
+                      <a:avLst/>
+                    </a:prstGeom>
+                    <a:noFill/>
+                    <a:ln>
+                      <a:noFill/>
+                    </a:ln>
+                  </pic:spPr>
+                </pic:pic>
+              </a:graphicData>
+            </a:graphic>
+          </wp:inline>
+        </w:drawing>
+      </w:r>
+    </w:p>
+    <w:p>
+      <w:pPr>
+        <w:pStyle w:val="Titulopersonalizado"/>
+        <w:numPr>
+          <w:ilvl w:val="0"/>
+          <w:numId w:val="7"/>
+        </w:numPr>
+        <w:spacing w:line="276" w:lineRule="auto"/>
+        <w:rPr>
+          <w:lang w:val="ca-ES"/>
+        </w:rPr>
+      </w:pPr>
+      <w:bookmarkStart w:id="8" w:name="_Toc66629583"/>
       <w:r>
         <w:rPr>
           <w:lang w:val="ca-ES"/>
@@ -3472,7 +3887,7 @@
         </w:rPr>
         <w:t xml:space="preserve"> i Eines</w:t>
       </w:r>
-      <w:bookmarkEnd w:id="7"/>
+      <w:bookmarkEnd w:id="8"/>
     </w:p>
     <w:p>
       <w:pPr>
@@ -3646,12 +4061,12 @@
         </w:numPr>
         <w:spacing w:line="276" w:lineRule="auto"/>
       </w:pPr>
-      <w:bookmarkStart w:id="8" w:name="_Toc65624323"/>
+      <w:bookmarkStart w:id="9" w:name="_Toc66629584"/>
       <w:proofErr w:type="spellStart"/>
       <w:r>
         <w:t>Trello</w:t>
       </w:r>
-      <w:bookmarkEnd w:id="8"/>
+      <w:bookmarkEnd w:id="9"/>
       <w:proofErr w:type="spellEnd"/>
     </w:p>
     <w:p>
@@ -3734,7 +4149,7 @@
                     </pic:cNvPicPr>
                   </pic:nvPicPr>
                   <pic:blipFill>
-                    <a:blip r:embed="rId10">
+                    <a:blip r:embed="rId11">
                       <a:extLst>
                         <a:ext uri="{28A0092B-C50C-407E-A947-70E740481C1C}">
                           <a14:useLocalDpi xmlns:a14="http://schemas.microsoft.com/office/drawing/2010/main" val="0"/>
@@ -3872,12 +4287,12 @@
         </w:numPr>
         <w:spacing w:line="276" w:lineRule="auto"/>
       </w:pPr>
-      <w:bookmarkStart w:id="9" w:name="_Toc65624324"/>
+      <w:bookmarkStart w:id="10" w:name="_Toc66629585"/>
       <w:proofErr w:type="spellStart"/>
       <w:r>
         <w:t>Bitbucket</w:t>
       </w:r>
-      <w:bookmarkEnd w:id="9"/>
+      <w:bookmarkEnd w:id="10"/>
       <w:proofErr w:type="spellEnd"/>
     </w:p>
     <w:p>
@@ -4141,7 +4556,7 @@
           <w:lang w:val="ca-ES"/>
         </w:rPr>
       </w:pPr>
-      <w:bookmarkStart w:id="10" w:name="_Toc65624325"/>
+      <w:bookmarkStart w:id="11" w:name="_Toc66629586"/>
       <w:r>
         <w:rPr>
           <w:lang w:val="ca-ES"/>
@@ -4149,7 +4564,7 @@
         <w:lastRenderedPageBreak/>
         <w:t>Tecnologies</w:t>
       </w:r>
-      <w:bookmarkEnd w:id="10"/>
+      <w:bookmarkEnd w:id="11"/>
     </w:p>
     <w:p>
       <w:pPr>
@@ -4250,7 +4665,7 @@
                     </pic:cNvPicPr>
                   </pic:nvPicPr>
                   <pic:blipFill>
-                    <a:blip r:embed="rId11" cstate="print">
+                    <a:blip r:embed="rId12" cstate="print">
                       <a:extLst>
                         <a:ext uri="{28A0092B-C50C-407E-A947-70E740481C1C}">
                           <a14:useLocalDpi xmlns:a14="http://schemas.microsoft.com/office/drawing/2010/main" val="0"/>
@@ -4317,7 +4732,7 @@
                     </pic:cNvPicPr>
                   </pic:nvPicPr>
                   <pic:blipFill>
-                    <a:blip r:embed="rId12" cstate="print">
+                    <a:blip r:embed="rId13" cstate="print">
                       <a:extLst>
                         <a:ext uri="{28A0092B-C50C-407E-A947-70E740481C1C}">
                           <a14:useLocalDpi xmlns:a14="http://schemas.microsoft.com/office/drawing/2010/main" val="0"/>
@@ -4387,7 +4802,7 @@
                     </pic:cNvPicPr>
                   </pic:nvPicPr>
                   <pic:blipFill>
-                    <a:blip r:embed="rId13" cstate="print">
+                    <a:blip r:embed="rId14" cstate="print">
                       <a:extLst>
                         <a:ext uri="{28A0092B-C50C-407E-A947-70E740481C1C}">
                           <a14:useLocalDpi xmlns:a14="http://schemas.microsoft.com/office/drawing/2010/main" val="0"/>
@@ -4468,7 +4883,7 @@
                     </pic:cNvPicPr>
                   </pic:nvPicPr>
                   <pic:blipFill>
-                    <a:blip r:embed="rId14" cstate="print">
+                    <a:blip r:embed="rId15" cstate="print">
                       <a:extLst>
                         <a:ext uri="{28A0092B-C50C-407E-A947-70E740481C1C}">
                           <a14:useLocalDpi xmlns:a14="http://schemas.microsoft.com/office/drawing/2010/main" val="0"/>
@@ -4548,7 +4963,7 @@
         </w:numPr>
         <w:spacing w:line="276" w:lineRule="auto"/>
       </w:pPr>
-      <w:bookmarkStart w:id="11" w:name="_Toc65624326"/>
+      <w:bookmarkStart w:id="12" w:name="_Toc66629587"/>
       <w:proofErr w:type="spellStart"/>
       <w:r>
         <w:t>ReactJS</w:t>
@@ -4557,7 +4972,7 @@
       <w:r>
         <w:t xml:space="preserve"> i PHP</w:t>
       </w:r>
-      <w:bookmarkEnd w:id="11"/>
+      <w:bookmarkEnd w:id="12"/>
     </w:p>
     <w:p>
       <w:pPr>
@@ -4932,12 +5347,12 @@
         </w:numPr>
         <w:spacing w:line="276" w:lineRule="auto"/>
       </w:pPr>
-      <w:bookmarkStart w:id="12" w:name="_Toc65624327"/>
+      <w:bookmarkStart w:id="13" w:name="_Toc66629588"/>
       <w:r>
         <w:lastRenderedPageBreak/>
         <w:t>CSS</w:t>
       </w:r>
-      <w:bookmarkEnd w:id="12"/>
+      <w:bookmarkEnd w:id="13"/>
     </w:p>
     <w:p>
       <w:pPr>
@@ -4996,12 +5411,12 @@
         </w:numPr>
         <w:spacing w:line="276" w:lineRule="auto"/>
       </w:pPr>
-      <w:bookmarkStart w:id="13" w:name="_Toc65624328"/>
+      <w:bookmarkStart w:id="14" w:name="_Toc66629589"/>
       <w:proofErr w:type="spellStart"/>
       <w:r>
         <w:t>MySQL</w:t>
       </w:r>
-      <w:bookmarkEnd w:id="13"/>
+      <w:bookmarkEnd w:id="14"/>
       <w:proofErr w:type="spellEnd"/>
     </w:p>
     <w:p>
@@ -5074,12 +5489,12 @@
           <w:numId w:val="7"/>
         </w:numPr>
       </w:pPr>
-      <w:bookmarkStart w:id="14" w:name="_Toc65624329"/>
+      <w:bookmarkStart w:id="15" w:name="_Toc66629590"/>
       <w:r>
         <w:lastRenderedPageBreak/>
         <w:t>Bibliografía</w:t>
       </w:r>
-      <w:bookmarkEnd w:id="14"/>
+      <w:bookmarkEnd w:id="15"/>
     </w:p>
     <w:p>
       <w:pPr>
@@ -5101,7 +5516,7 @@
           <w:szCs w:val="20"/>
         </w:rPr>
       </w:pPr>
-      <w:hyperlink r:id="rId15" w:history="1">
+      <w:hyperlink r:id="rId16" w:history="1">
         <w:r>
           <w:rPr>
             <w:rStyle w:val="Hipervnculo"/>
@@ -5126,7 +5541,7 @@
           <w:szCs w:val="20"/>
         </w:rPr>
       </w:pPr>
-      <w:hyperlink r:id="rId16" w:history="1">
+      <w:hyperlink r:id="rId17" w:history="1">
         <w:r>
           <w:rPr>
             <w:rStyle w:val="Hipervnculo"/>
@@ -5151,7 +5566,7 @@
           <w:szCs w:val="20"/>
         </w:rPr>
       </w:pPr>
-      <w:hyperlink r:id="rId17" w:history="1">
+      <w:hyperlink r:id="rId18" w:history="1">
         <w:r>
           <w:rPr>
             <w:rStyle w:val="Hipervnculo"/>
@@ -5176,7 +5591,7 @@
           <w:szCs w:val="20"/>
         </w:rPr>
       </w:pPr>
-      <w:hyperlink r:id="rId18" w:history="1">
+      <w:hyperlink r:id="rId19" w:history="1">
         <w:r>
           <w:rPr>
             <w:rStyle w:val="Hipervnculo"/>
@@ -5201,7 +5616,7 @@
           <w:szCs w:val="20"/>
         </w:rPr>
       </w:pPr>
-      <w:hyperlink r:id="rId19" w:history="1">
+      <w:hyperlink r:id="rId20" w:history="1">
         <w:r>
           <w:rPr>
             <w:rStyle w:val="Hipervnculo"/>
@@ -5226,7 +5641,7 @@
           <w:szCs w:val="20"/>
         </w:rPr>
       </w:pPr>
-      <w:hyperlink r:id="rId20" w:history="1">
+      <w:hyperlink r:id="rId21" w:history="1">
         <w:r>
           <w:rPr>
             <w:rStyle w:val="Hipervnculo"/>
@@ -5252,7 +5667,7 @@
           <w:szCs w:val="20"/>
         </w:rPr>
       </w:pPr>
-      <w:hyperlink r:id="rId21" w:history="1">
+      <w:hyperlink r:id="rId22" w:history="1">
         <w:r>
           <w:rPr>
             <w:rStyle w:val="Hipervnculo"/>
@@ -5277,7 +5692,7 @@
           <w:szCs w:val="20"/>
         </w:rPr>
       </w:pPr>
-      <w:hyperlink r:id="rId22" w:history="1">
+      <w:hyperlink r:id="rId23" w:history="1">
         <w:r>
           <w:rPr>
             <w:rStyle w:val="Hipervnculo"/>
@@ -5321,12 +5736,12 @@
     </w:p>
     <w:p/>
     <w:sectPr>
-      <w:headerReference w:type="even" r:id="rId23"/>
-      <w:headerReference w:type="default" r:id="rId24"/>
-      <w:footerReference w:type="even" r:id="rId25"/>
-      <w:footerReference w:type="default" r:id="rId26"/>
-      <w:headerReference w:type="first" r:id="rId27"/>
-      <w:footerReference w:type="first" r:id="rId28"/>
+      <w:headerReference w:type="even" r:id="rId24"/>
+      <w:headerReference w:type="default" r:id="rId25"/>
+      <w:footerReference w:type="even" r:id="rId26"/>
+      <w:footerReference w:type="default" r:id="rId27"/>
+      <w:headerReference w:type="first" r:id="rId28"/>
+      <w:footerReference w:type="first" r:id="rId29"/>
       <w:pgSz w:w="11906" w:h="16838"/>
       <w:pgMar w:top="1417" w:right="1701" w:bottom="1417" w:left="1701" w:header="708" w:footer="708" w:gutter="0"/>
       <w:cols w:space="708"/>

</xml_diff>